<commit_message>
Changed training4 and tutorial timing and chat texts. Added tracking of start over.
</commit_message>
<xml_diff>
--- a/PathPlanner/UserStudyData/Strategy Recommendations.docx
+++ b/PathPlanner/UserStudyData/Strategy Recommendations.docx
@@ -42,6 +42,51 @@
         </w:numPr>
       </w:pPr>
       <w:r>
+        <w:rPr>
+          <w:b/>
+        </w:rPr>
+        <w:t>VERY IMPORTANT</w:t>
+      </w:r>
+      <w:r>
+        <w:t xml:space="preserve">: Do </w:t>
+      </w:r>
+      <w:r>
+        <w:rPr>
+          <w:b/>
+        </w:rPr>
+        <w:t>NOT</w:t>
+      </w:r>
+      <w:r>
+        <w:t xml:space="preserve"> jump </w:t>
+      </w:r>
+      <w:r>
+        <w:t xml:space="preserve">right </w:t>
+      </w:r>
+      <w:r>
+        <w:t>into playing with path planning. Follow instructions carefully in the training sessions</w:t>
+      </w:r>
+      <w:r>
+        <w:t xml:space="preserve"> and try things where instructed</w:t>
+      </w:r>
+      <w:r>
+        <w:t xml:space="preserve">. You will be given enough time to test the controls at the end of </w:t>
+      </w:r>
+      <w:r>
+        <w:t>each</w:t>
+      </w:r>
+      <w:r>
+        <w:t xml:space="preserve"> training session.</w:t>
+      </w:r>
+    </w:p>
+    <w:p>
+      <w:pPr>
+        <w:pStyle w:val="ListParagraph"/>
+        <w:numPr>
+          <w:ilvl w:val="0"/>
+          <w:numId w:val="1"/>
+        </w:numPr>
+      </w:pPr>
+      <w:r>
         <w:t>Your main objective is to score as high as possible.</w:t>
       </w:r>
     </w:p>
@@ -54,7 +99,16 @@
         </w:numPr>
       </w:pPr>
       <w:r>
-        <w:t>Your code name is Eagle. While planning</w:t>
+        <w:t xml:space="preserve">Your code name is </w:t>
+      </w:r>
+      <w:r>
+        <w:rPr>
+          <w:b/>
+        </w:rPr>
+        <w:t>Eagle</w:t>
+      </w:r>
+      <w:r>
+        <w:t>. While planning</w:t>
       </w:r>
       <w:r>
         <w:t xml:space="preserve"> try to answer questions in the chat window</w:t>
@@ -72,7 +126,13 @@
         </w:numPr>
       </w:pPr>
       <w:r>
-        <w:t>Follow instructions carefully in the training sessions</w:t>
+        <w:t xml:space="preserve">You are in building </w:t>
+      </w:r>
+      <w:r>
+        <w:rPr>
+          <w:b/>
+        </w:rPr>
+        <w:t>TMCB</w:t>
       </w:r>
       <w:r>
         <w:t>.</w:t>
@@ -87,25 +147,22 @@
         </w:numPr>
       </w:pPr>
       <w:r>
-        <w:t>You are in building TMCB.</w:t>
-      </w:r>
-    </w:p>
-    <w:p>
-      <w:pPr>
-        <w:pStyle w:val="ListParagraph"/>
-        <w:numPr>
-          <w:ilvl w:val="0"/>
-          <w:numId w:val="1"/>
-        </w:numPr>
-      </w:pPr>
-      <w:r>
         <w:t>Press</w:t>
       </w:r>
       <w:r>
         <w:t>ing</w:t>
       </w:r>
       <w:r>
-        <w:t xml:space="preserve"> Enter key to enter chat window is faster than clicking chat window.</w:t>
+        <w:t xml:space="preserve"> </w:t>
+      </w:r>
+      <w:r>
+        <w:rPr>
+          <w:b/>
+        </w:rPr>
+        <w:t>Enter</w:t>
+      </w:r>
+      <w:r>
+        <w:t xml:space="preserve"> key to enter chat window is faster than clicking chat window.</w:t>
       </w:r>
     </w:p>
     <w:p>
@@ -144,19 +201,37 @@
         </w:numPr>
       </w:pPr>
       <w:r>
-        <w:t>Pressing Enter key also pauses UAV timer at any time.</w:t>
-      </w:r>
-    </w:p>
-    <w:p>
-      <w:pPr>
-        <w:pStyle w:val="ListParagraph"/>
-        <w:numPr>
-          <w:ilvl w:val="0"/>
-          <w:numId w:val="1"/>
-        </w:numPr>
-      </w:pPr>
-      <w:r>
-        <w:t xml:space="preserve">Clicking Start button starts UAV timer again and allows you to </w:t>
+        <w:t xml:space="preserve">Pressing </w:t>
+      </w:r>
+      <w:r>
+        <w:rPr>
+          <w:b/>
+        </w:rPr>
+        <w:t>Enter</w:t>
+      </w:r>
+      <w:r>
+        <w:t xml:space="preserve"> key also pauses UAV timer at any time.</w:t>
+      </w:r>
+    </w:p>
+    <w:p>
+      <w:pPr>
+        <w:pStyle w:val="ListParagraph"/>
+        <w:numPr>
+          <w:ilvl w:val="0"/>
+          <w:numId w:val="1"/>
+        </w:numPr>
+      </w:pPr>
+      <w:r>
+        <w:t xml:space="preserve">Clicking </w:t>
+      </w:r>
+      <w:r>
+        <w:rPr>
+          <w:b/>
+        </w:rPr>
+        <w:t>Start button</w:t>
+      </w:r>
+      <w:r>
+        <w:t xml:space="preserve"> starts UAV timer again and allows you to </w:t>
       </w:r>
       <w:r>
         <w:t>fly UAV around.</w:t>
@@ -186,7 +261,16 @@
         </w:numPr>
       </w:pPr>
       <w:r>
-        <w:t>The Undo button is very handy to try difference things.</w:t>
+        <w:t xml:space="preserve">The </w:t>
+      </w:r>
+      <w:r>
+        <w:rPr>
+          <w:b/>
+        </w:rPr>
+        <w:t>Undo</w:t>
+      </w:r>
+      <w:r>
+        <w:t xml:space="preserve"> button is very handy to try difference things.</w:t>
       </w:r>
     </w:p>
     <w:p>
@@ -209,6 +293,45 @@
     </w:p>
     <w:p>
       <w:pPr>
+        <w:pStyle w:val="ListParagraph"/>
+        <w:numPr>
+          <w:ilvl w:val="0"/>
+          <w:numId w:val="1"/>
+        </w:numPr>
+      </w:pPr>
+      <w:r>
+        <w:t xml:space="preserve">Note that </w:t>
+      </w:r>
+      <w:r>
+        <w:rPr>
+          <w:b/>
+        </w:rPr>
+        <w:t>lawnmower</w:t>
+      </w:r>
+      <w:r>
+        <w:t xml:space="preserve"> pattern might not end at your cursor location. Move the cursor slightly to see the difference.</w:t>
+      </w:r>
+    </w:p>
+    <w:p>
+      <w:pPr>
+        <w:pStyle w:val="ListParagraph"/>
+        <w:numPr>
+          <w:ilvl w:val="0"/>
+          <w:numId w:val="1"/>
+        </w:numPr>
+      </w:pPr>
+      <w:r>
+        <w:rPr>
+          <w:b/>
+        </w:rPr>
+        <w:t>Rotate</w:t>
+      </w:r>
+      <w:r>
+        <w:t xml:space="preserve"> the map to make your lawnmower pattern work more efficiently. </w:t>
+      </w:r>
+    </w:p>
+    <w:p>
+      <w:pPr>
         <w:rPr>
           <w:b/>
           <w:sz w:val="24"/>
@@ -233,29 +356,89 @@
       <w:r>
         <w:t>The number at the top of the left slider shows how much UAV flying time is left.</w:t>
       </w:r>
-    </w:p>
-    <w:p>
-      <w:pPr>
-        <w:pStyle w:val="ListParagraph"/>
-        <w:numPr>
-          <w:ilvl w:val="0"/>
-          <w:numId w:val="1"/>
-        </w:numPr>
-      </w:pPr>
-      <w:r>
-        <w:t>After clicking Plan Path button, drag the left slider up and down and then choose the path segment you like the best.</w:t>
-      </w:r>
-    </w:p>
-    <w:p>
-      <w:pPr>
-        <w:pStyle w:val="ListParagraph"/>
-        <w:numPr>
-          <w:ilvl w:val="0"/>
-          <w:numId w:val="1"/>
-        </w:numPr>
-      </w:pPr>
-      <w:r>
-        <w:t>Human planning together with Artificial Intelligence planning can score higher than Artificial Intelligence planning by itself</w:t>
+      <w:r>
+        <w:t xml:space="preserve"> </w:t>
+      </w:r>
+      <w:r>
+        <w:rPr>
+          <w:b/>
+        </w:rPr>
+        <w:t>When it turns 0</w:t>
+      </w:r>
+      <w:r>
+        <w:t xml:space="preserve"> it means you have finished planning the entire path.</w:t>
+      </w:r>
+    </w:p>
+    <w:p>
+      <w:pPr>
+        <w:pStyle w:val="ListParagraph"/>
+        <w:numPr>
+          <w:ilvl w:val="0"/>
+          <w:numId w:val="1"/>
+        </w:numPr>
+      </w:pPr>
+      <w:r>
+        <w:t xml:space="preserve">After clicking </w:t>
+      </w:r>
+      <w:r>
+        <w:rPr>
+          <w:b/>
+        </w:rPr>
+        <w:t>Plan Path</w:t>
+      </w:r>
+      <w:r>
+        <w:t xml:space="preserve"> button, drag the left slider up and down and then choose the path segment you like the best.</w:t>
+      </w:r>
+    </w:p>
+    <w:p>
+      <w:pPr>
+        <w:pStyle w:val="ListParagraph"/>
+        <w:numPr>
+          <w:ilvl w:val="0"/>
+          <w:numId w:val="1"/>
+        </w:numPr>
+      </w:pPr>
+      <w:r>
+        <w:t xml:space="preserve">Once you click the </w:t>
+      </w:r>
+      <w:r>
+        <w:rPr>
+          <w:b/>
+        </w:rPr>
+        <w:t>Plan Path</w:t>
+      </w:r>
+      <w:r>
+        <w:t xml:space="preserve"> button, you can no longer move the </w:t>
+      </w:r>
+      <w:r>
+        <w:rPr>
+          <w:b/>
+        </w:rPr>
+        <w:t>End Point</w:t>
+      </w:r>
+      <w:r>
+        <w:t xml:space="preserve"> if you had set one.</w:t>
+      </w:r>
+    </w:p>
+    <w:p>
+      <w:pPr>
+        <w:pStyle w:val="ListParagraph"/>
+        <w:numPr>
+          <w:ilvl w:val="0"/>
+          <w:numId w:val="1"/>
+        </w:numPr>
+      </w:pPr>
+      <w:r>
+        <w:t xml:space="preserve">Human planning together with Artificial Intelligence planning </w:t>
+      </w:r>
+      <w:r>
+        <w:rPr>
+          <w:b/>
+        </w:rPr>
+        <w:t>can score higher</w:t>
+      </w:r>
+      <w:r>
+        <w:t xml:space="preserve"> than Artificial Intelligence planning by itself</w:t>
       </w:r>
       <w:r>
         <w:t>.</w:t>

</xml_diff>